<commit_message>
update adminPage and DcPAge
</commit_message>
<xml_diff>
--- a/src/DC-flask/template-clean-safe.docx
+++ b/src/DC-flask/template-clean-safe.docx
@@ -50,6 +50,12 @@
             <w:insideH w:val="single" w:color="auto" w:sz="8" w:space="0"/>
             <w:insideV w:val="single" w:color="auto" w:sz="8" w:space="0"/>
           </w:tblBorders>
+          <w:tblCellMar>
+            <w:top w:w="0" w:type="dxa"/>
+            <w:left w:w="108" w:type="dxa"/>
+            <w:bottom w:w="0" w:type="dxa"/>
+            <w:right w:w="108" w:type="dxa"/>
+          </w:tblCellMar>
         </w:tblPrEx>
         <w:trPr>
           <w:trHeight w:val="422" w:hRule="atLeast"/>
@@ -332,7 +338,7 @@
               <w:pStyle w:val="21"/>
               <w:spacing w:line="360" w:lineRule="auto"/>
               <w:rPr>
-                <w:rFonts w:hint="default" w:cstheme="minorHAnsi"/>
+                <w:rFonts w:hint="default"/>
                 <w:lang w:val="en-US"/>
               </w:rPr>
             </w:pPr>
@@ -342,15 +348,18 @@
                 <w:b/>
                 <w:bCs/>
               </w:rPr>
-              <w:t xml:space="preserve">: </w:t>
-            </w:r>
-            <w:r>
-              <w:rPr>
-                <w:rFonts w:hint="default" w:cstheme="minorHAnsi"/>
-                <w:lang w:val="en-US"/>
-              </w:rPr>
-              <w:t>{{Date}}</w:t>
-            </w:r>
+              <w:t>:</w:t>
+            </w:r>
+            <w:r>
+              <w:rPr>
+                <w:rFonts w:hint="default"/>
+                <w:b/>
+                <w:bCs/>
+              </w:rPr>
+              <w:t>{{ receivedDate }}</w:t>
+            </w:r>
+            <w:bookmarkStart w:id="0" w:name="_GoBack"/>
+            <w:bookmarkEnd w:id="0"/>
           </w:p>
           <w:p>
             <w:pPr>
@@ -358,8 +367,8 @@
               <w:spacing w:line="360" w:lineRule="auto"/>
               <w:rPr>
                 <w:rFonts w:hint="default" w:cstheme="minorHAnsi"/>
-                <w:b w:val="0"/>
-                <w:bCs w:val="0"/>
+                <w:b/>
+                <w:bCs/>
                 <w:lang w:val="en-US" w:bidi="ar-EG"/>
               </w:rPr>
             </w:pPr>
@@ -373,21 +382,12 @@
             </w:r>
             <w:r>
               <w:rPr>
-                <w:rFonts w:hint="default" w:cstheme="minorHAnsi"/>
+                <w:rFonts w:hint="default"/>
                 <w:b/>
                 <w:bCs/>
                 <w:lang w:val="en-US"/>
               </w:rPr>
-              <w:t xml:space="preserve"> </w:t>
-            </w:r>
-            <w:r>
-              <w:rPr>
-                <w:rFonts w:hint="default" w:cstheme="minorHAnsi"/>
-                <w:b w:val="0"/>
-                <w:bCs w:val="0"/>
-                <w:lang w:val="en-US"/>
-              </w:rPr>
-              <w:t>{{SubmittalNo}}</w:t>
+              <w:t>{{ irNo }}</w:t>
             </w:r>
           </w:p>
           <w:p>
@@ -693,18 +693,7 @@
                 <w:szCs w:val="22"/>
                 <w:lang w:val="en-US"/>
               </w:rPr>
-              <w:t xml:space="preserve">        {{Subject</w:t>
-            </w:r>
-            <w:bookmarkStart w:id="0" w:name="_GoBack"/>
-            <w:bookmarkEnd w:id="0"/>
-            <w:r>
-              <w:rPr>
-                <w:rFonts w:hint="default"/>
-                <w:sz w:val="22"/>
-                <w:szCs w:val="22"/>
-                <w:lang w:val="en-US"/>
-              </w:rPr>
-              <w:t>}}</w:t>
+              <w:t xml:space="preserve">     {{ desc }}</w:t>
             </w:r>
           </w:p>
         </w:tc>
@@ -3671,7 +3660,7 @@
       </w:rPr>
       <w:id w:val="580184206"/>
       <w:docPartObj>
-        <w:docPartGallery w:val="AutoText"/>
+        <w:docPartGallery w:val="autotext"/>
       </w:docPartObj>
     </w:sdtPr>
     <w:sdtEndPr>
@@ -3691,7 +3680,7 @@
           </w:rPr>
           <w:id w:val="65012960"/>
           <w:docPartObj>
-            <w:docPartGallery w:val="AutoText"/>
+            <w:docPartGallery w:val="autotext"/>
           </w:docPartObj>
         </w:sdtPr>
         <w:sdtEndPr>
@@ -4313,16 +4302,16 @@
     <w:lsdException w:uiPriority="39" w:name="toc 9"/>
     <w:lsdException w:uiPriority="99" w:name="Normal Indent"/>
     <w:lsdException w:uiPriority="99" w:name="footnote text"/>
-    <w:lsdException w:uiPriority="99" w:name="annotation text"/>
-    <w:lsdException w:uiPriority="0" w:semiHidden="0" w:name="header"/>
-    <w:lsdException w:uiPriority="99" w:semiHidden="0" w:name="footer"/>
+    <w:lsdException w:qFormat="1" w:uiPriority="99" w:name="annotation text"/>
+    <w:lsdException w:qFormat="1" w:uiPriority="0" w:semiHidden="0" w:name="header"/>
+    <w:lsdException w:qFormat="1" w:uiPriority="99" w:semiHidden="0" w:name="footer"/>
     <w:lsdException w:uiPriority="99" w:name="index heading"/>
     <w:lsdException w:uiPriority="35" w:name="caption"/>
     <w:lsdException w:uiPriority="99" w:name="table of figures"/>
     <w:lsdException w:uiPriority="99" w:name="envelope address"/>
     <w:lsdException w:uiPriority="99" w:name="envelope return"/>
     <w:lsdException w:uiPriority="99" w:name="footnote reference"/>
-    <w:lsdException w:uiPriority="99" w:name="annotation reference"/>
+    <w:lsdException w:qFormat="1" w:uiPriority="99" w:name="annotation reference"/>
     <w:lsdException w:uiPriority="99" w:name="line number"/>
     <w:lsdException w:uiPriority="99" w:name="page number"/>
     <w:lsdException w:uiPriority="99" w:name="endnote reference"/>
@@ -4367,12 +4356,12 @@
     <w:lsdException w:uiPriority="99" w:name="Body Text 3"/>
     <w:lsdException w:uiPriority="99" w:name="Body Text Indent 2"/>
     <w:lsdException w:uiPriority="99" w:name="Body Text Indent 3"/>
-    <w:lsdException w:unhideWhenUsed="0" w:uiPriority="0" w:name="Block Text"/>
+    <w:lsdException w:qFormat="1" w:unhideWhenUsed="0" w:uiPriority="0" w:name="Block Text"/>
     <w:lsdException w:uiPriority="99" w:name="Hyperlink"/>
     <w:lsdException w:uiPriority="99" w:name="FollowedHyperlink"/>
     <w:lsdException w:qFormat="1" w:unhideWhenUsed="0" w:uiPriority="22" w:semiHidden="0" w:name="Strong"/>
     <w:lsdException w:qFormat="1" w:unhideWhenUsed="0" w:uiPriority="20" w:semiHidden="0" w:name="Emphasis"/>
-    <w:lsdException w:uiPriority="99" w:name="Document Map"/>
+    <w:lsdException w:qFormat="1" w:uiPriority="99" w:name="Document Map"/>
     <w:lsdException w:uiPriority="99" w:name="Plain Text"/>
     <w:lsdException w:uiPriority="99" w:name="E-mail Signature"/>
     <w:lsdException w:uiPriority="99" w:name="Normal (Web)"/>
@@ -4387,7 +4376,7 @@
     <w:lsdException w:uiPriority="99" w:name="HTML Typewriter"/>
     <w:lsdException w:uiPriority="99" w:name="HTML Variable"/>
     <w:lsdException w:qFormat="1" w:uiPriority="99" w:name="Normal Table"/>
-    <w:lsdException w:uiPriority="99" w:name="annotation subject"/>
+    <w:lsdException w:qFormat="1" w:uiPriority="99" w:name="annotation subject"/>
     <w:lsdException w:uiPriority="99" w:name="Table Simple 1"/>
     <w:lsdException w:uiPriority="99" w:name="Table Simple 2"/>
     <w:lsdException w:uiPriority="99" w:name="Table Simple 3"/>
@@ -4430,8 +4419,8 @@
     <w:lsdException w:uiPriority="99" w:name="Table Web 1"/>
     <w:lsdException w:uiPriority="99" w:name="Table Web 2"/>
     <w:lsdException w:uiPriority="99" w:name="Table Web 3"/>
-    <w:lsdException w:uiPriority="99" w:name="Balloon Text"/>
-    <w:lsdException w:unhideWhenUsed="0" w:uiPriority="59" w:semiHidden="0" w:name="Table Grid"/>
+    <w:lsdException w:qFormat="1" w:uiPriority="99" w:name="Balloon Text"/>
+    <w:lsdException w:qFormat="1" w:unhideWhenUsed="0" w:uiPriority="59" w:semiHidden="0" w:name="Table Grid"/>
     <w:lsdException w:uiPriority="99" w:name="Table Theme"/>
     <w:lsdException w:qFormat="1" w:unhideWhenUsed="0" w:uiPriority="1" w:semiHidden="0" w:name="No Spacing"/>
     <w:lsdException w:unhideWhenUsed="0" w:uiPriority="60" w:semiHidden="0" w:name="Light Shading"/>
@@ -4796,6 +4785,7 @@
     <w:link w:val="52"/>
     <w:semiHidden/>
     <w:unhideWhenUsed/>
+    <w:qFormat/>
     <w:uiPriority w:val="99"/>
     <w:rPr>
       <w:rFonts w:ascii="Tahoma" w:hAnsi="Tahoma" w:cs="Tahoma"/>
@@ -4807,6 +4797,7 @@
     <w:name w:val="Block Text"/>
     <w:basedOn w:val="1"/>
     <w:semiHidden/>
+    <w:qFormat/>
     <w:uiPriority w:val="0"/>
     <w:pPr>
       <w:bidi/>
@@ -4824,6 +4815,7 @@
     <w:basedOn w:val="11"/>
     <w:semiHidden/>
     <w:unhideWhenUsed/>
+    <w:qFormat/>
     <w:uiPriority w:val="99"/>
     <w:rPr>
       <w:sz w:val="16"/>
@@ -4836,6 +4828,7 @@
     <w:link w:val="53"/>
     <w:semiHidden/>
     <w:unhideWhenUsed/>
+    <w:qFormat/>
     <w:uiPriority w:val="99"/>
     <w:rPr>
       <w:sz w:val="20"/>
@@ -4849,6 +4842,7 @@
     <w:link w:val="54"/>
     <w:semiHidden/>
     <w:unhideWhenUsed/>
+    <w:qFormat/>
     <w:uiPriority w:val="99"/>
     <w:rPr>
       <w:b/>
@@ -4861,6 +4855,7 @@
     <w:link w:val="51"/>
     <w:semiHidden/>
     <w:unhideWhenUsed/>
+    <w:qFormat/>
     <w:uiPriority w:val="99"/>
     <w:rPr>
       <w:rFonts w:ascii="Tahoma" w:hAnsi="Tahoma" w:cs="Tahoma"/>
@@ -4886,6 +4881,7 @@
     <w:basedOn w:val="1"/>
     <w:link w:val="50"/>
     <w:unhideWhenUsed/>
+    <w:qFormat/>
     <w:uiPriority w:val="99"/>
     <w:pPr>
       <w:tabs>
@@ -4905,6 +4901,7 @@
     <w:basedOn w:val="1"/>
     <w:link w:val="49"/>
     <w:unhideWhenUsed/>
+    <w:qFormat/>
     <w:uiPriority w:val="0"/>
     <w:pPr>
       <w:tabs>
@@ -4949,6 +4946,7 @@
   <w:style w:type="table" w:styleId="24">
     <w:name w:val="Table Grid"/>
     <w:basedOn w:val="12"/>
+    <w:qFormat/>
     <w:uiPriority w:val="59"/>
     <w:pPr>
       <w:spacing w:after="0" w:line="240" w:lineRule="auto"/>
@@ -5146,6 +5144,7 @@
     <w:name w:val="Title Char"/>
     <w:basedOn w:val="11"/>
     <w:link w:val="25"/>
+    <w:qFormat/>
     <w:uiPriority w:val="10"/>
     <w:rPr>
       <w:rFonts w:asciiTheme="majorHAnsi" w:hAnsiTheme="majorHAnsi" w:eastAsiaTheme="majorEastAsia" w:cstheme="majorBidi"/>
@@ -5158,6 +5157,7 @@
     <w:name w:val="Subtitle Char"/>
     <w:basedOn w:val="11"/>
     <w:link w:val="23"/>
+    <w:qFormat/>
     <w:uiPriority w:val="11"/>
     <w:rPr>
       <w:rFonts w:asciiTheme="majorHAnsi" w:hAnsiTheme="majorHAnsi" w:eastAsiaTheme="majorEastAsia" w:cstheme="majorBidi"/>
@@ -5209,6 +5209,7 @@
     <w:name w:val="Quote Char"/>
     <w:basedOn w:val="11"/>
     <w:link w:val="39"/>
+    <w:qFormat/>
     <w:uiPriority w:val="29"/>
     <w:rPr>
       <w:i/>
@@ -5245,6 +5246,7 @@
     <w:name w:val="Intense Quote Char"/>
     <w:basedOn w:val="11"/>
     <w:link w:val="41"/>
+    <w:qFormat/>
     <w:uiPriority w:val="30"/>
     <w:rPr>
       <w:b/>
@@ -5316,12 +5318,14 @@
     <w:name w:val="Header Char"/>
     <w:basedOn w:val="11"/>
     <w:link w:val="21"/>
+    <w:qFormat/>
     <w:uiPriority w:val="0"/>
   </w:style>
   <w:style w:type="character" w:customStyle="1" w:styleId="50">
     <w:name w:val="Footer Char"/>
     <w:basedOn w:val="11"/>
     <w:link w:val="20"/>
+    <w:qFormat/>
     <w:uiPriority w:val="99"/>
   </w:style>
   <w:style w:type="character" w:customStyle="1" w:styleId="51">
@@ -5329,6 +5333,7 @@
     <w:basedOn w:val="11"/>
     <w:link w:val="18"/>
     <w:semiHidden/>
+    <w:qFormat/>
     <w:uiPriority w:val="99"/>
     <w:rPr>
       <w:rFonts w:ascii="Tahoma" w:hAnsi="Tahoma" w:eastAsia="Times New Roman" w:cs="Tahoma"/>
@@ -5342,6 +5347,7 @@
     <w:basedOn w:val="11"/>
     <w:link w:val="13"/>
     <w:semiHidden/>
+    <w:qFormat/>
     <w:uiPriority w:val="99"/>
     <w:rPr>
       <w:rFonts w:ascii="Tahoma" w:hAnsi="Tahoma" w:eastAsia="Times New Roman" w:cs="Tahoma"/>
@@ -5355,6 +5361,7 @@
     <w:basedOn w:val="11"/>
     <w:link w:val="16"/>
     <w:semiHidden/>
+    <w:qFormat/>
     <w:uiPriority w:val="99"/>
     <w:rPr>
       <w:rFonts w:ascii="Times New Roman" w:hAnsi="Times New Roman" w:eastAsia="Times New Roman" w:cs="Times New Roman"/>
@@ -5368,6 +5375,7 @@
     <w:basedOn w:val="53"/>
     <w:link w:val="17"/>
     <w:semiHidden/>
+    <w:qFormat/>
     <w:uiPriority w:val="99"/>
     <w:rPr>
       <w:rFonts w:ascii="Times New Roman" w:hAnsi="Times New Roman" w:eastAsia="Times New Roman" w:cs="Times New Roman"/>

</xml_diff>